<commit_message>
User Guide Updated to current UI
</commit_message>
<xml_diff>
--- a/Documents/Week8/08_Team3WorkRequestUserGuide.docx
+++ b/Documents/Week8/08_Team3WorkRequestUserGuide.docx
@@ -2408,19 +2408,7 @@
         </w:numPr>
       </w:pPr>
       <w:r>
-        <w:t>Select</w:t>
-      </w:r>
-      <w:r>
-        <w:t xml:space="preserve"> SQL Server Connection /</w:t>
-      </w:r>
-      <w:r>
-        <w:t xml:space="preserve"> Azure </w:t>
-      </w:r>
-      <w:r>
-        <w:t>/</w:t>
-      </w:r>
-      <w:r>
-        <w:t xml:space="preserve"> </w:t>
+        <w:t xml:space="preserve">Select SQL Server Connection / Azure / </w:t>
       </w:r>
       <w:proofErr w:type="spellStart"/>
       <w:r>
@@ -2614,9 +2602,9 @@
           <w:noProof/>
         </w:rPr>
         <w:drawing>
-          <wp:inline distT="0" distB="0" distL="0" distR="0" wp14:anchorId="66B408F3" wp14:editId="28068E10">
-            <wp:extent cx="4200974" cy="3401173"/>
-            <wp:effectExtent l="0" t="0" r="9525" b="8890"/>
+          <wp:inline distT="0" distB="0" distL="0" distR="0" wp14:anchorId="77DE49FE" wp14:editId="027A7D6E">
+            <wp:extent cx="5943600" cy="4362450"/>
+            <wp:effectExtent l="0" t="0" r="0" b="0"/>
             <wp:docPr id="1" name="Picture 1"/>
             <wp:cNvGraphicFramePr>
               <a:graphicFrameLocks xmlns:a="http://schemas.openxmlformats.org/drawingml/2006/main" noChangeAspect="1"/>
@@ -2637,7 +2625,7 @@
                   <pic:spPr>
                     <a:xfrm>
                       <a:off x="0" y="0"/>
-                      <a:ext cx="4211200" cy="3409452"/>
+                      <a:ext cx="5943600" cy="4362450"/>
                     </a:xfrm>
                     <a:prstGeom prst="rect">
                       <a:avLst/>
@@ -2811,10 +2799,10 @@
           <w:smallCaps/>
         </w:rPr>
       </w:pPr>
-      <w:bookmarkStart w:id="5" w:name="_Toc87963830"/>
+      <w:bookmarkStart w:id="5" w:name="_Toc87963832"/>
       <w:r>
         <w:lastRenderedPageBreak/>
-        <w:t>Project Information Tab</w:t>
+        <w:t>Cost Distribution Tab</w:t>
       </w:r>
       <w:bookmarkEnd w:id="5"/>
     </w:p>
@@ -2830,10 +2818,10 @@
           <w:noProof/>
         </w:rPr>
         <w:drawing>
-          <wp:inline distT="0" distB="0" distL="0" distR="0" wp14:anchorId="28DD52EC" wp14:editId="3DAA89D4">
-            <wp:extent cx="3204966" cy="2594790"/>
-            <wp:effectExtent l="0" t="0" r="0" b="0"/>
-            <wp:docPr id="2" name="Picture 2"/>
+          <wp:inline distT="0" distB="0" distL="0" distR="0" wp14:anchorId="3D3B1912" wp14:editId="4D05F4AA">
+            <wp:extent cx="3399808" cy="2495372"/>
+            <wp:effectExtent l="0" t="0" r="0" b="635"/>
+            <wp:docPr id="10" name="Picture 10"/>
             <wp:cNvGraphicFramePr>
               <a:graphicFrameLocks xmlns:a="http://schemas.openxmlformats.org/drawingml/2006/main" noChangeAspect="1"/>
             </wp:cNvGraphicFramePr>
@@ -2853,7 +2841,7 @@
                   <pic:spPr>
                     <a:xfrm>
                       <a:off x="0" y="0"/>
-                      <a:ext cx="3207966" cy="2597219"/>
+                      <a:ext cx="3402736" cy="2497521"/>
                     </a:xfrm>
                     <a:prstGeom prst="rect">
                       <a:avLst/>
@@ -2865,12 +2853,18 @@
           </wp:inline>
         </w:drawing>
       </w:r>
+      <w:r>
+        <w:rPr>
+          <w:noProof/>
+        </w:rPr>
+        <w:t xml:space="preserve"> </w:t>
+      </w:r>
     </w:p>
     <w:p>
       <w:pPr>
         <w:numPr>
           <w:ilvl w:val="0"/>
-          <w:numId w:val="4"/>
+          <w:numId w:val="7"/>
         </w:numPr>
         <w:pBdr>
           <w:top w:val="nil"/>
@@ -2879,20 +2873,16 @@
           <w:right w:val="nil"/>
           <w:between w:val="nil"/>
         </w:pBdr>
-        <w:spacing w:after="0"/>
       </w:pPr>
       <w:r>
-        <w:rPr>
-          <w:color w:val="000000"/>
-        </w:rPr>
-        <w:t>Filled by Requester / PM and Program Analyst</w:t>
+        <w:t>Filled by Requester / PM (and later potentially by branch Supervisor)</w:t>
       </w:r>
     </w:p>
     <w:p>
       <w:pPr>
         <w:numPr>
           <w:ilvl w:val="0"/>
-          <w:numId w:val="4"/>
+          <w:numId w:val="7"/>
         </w:numPr>
         <w:pBdr>
           <w:top w:val="nil"/>
@@ -2901,20 +2891,16 @@
           <w:right w:val="nil"/>
           <w:between w:val="nil"/>
         </w:pBdr>
-        <w:spacing w:before="0" w:after="0"/>
       </w:pPr>
       <w:r>
-        <w:rPr>
-          <w:color w:val="000000"/>
-        </w:rPr>
-        <w:t>Which project WR belongs to</w:t>
+        <w:t>Engineering &amp; Environmental:</w:t>
       </w:r>
     </w:p>
     <w:p>
       <w:pPr>
         <w:numPr>
           <w:ilvl w:val="1"/>
-          <w:numId w:val="4"/>
+          <w:numId w:val="7"/>
         </w:numPr>
         <w:pBdr>
           <w:top w:val="nil"/>
@@ -2923,20 +2909,16 @@
           <w:right w:val="nil"/>
           <w:between w:val="nil"/>
         </w:pBdr>
-        <w:spacing w:before="0" w:after="0"/>
       </w:pPr>
       <w:r>
-        <w:rPr>
-          <w:color w:val="000000"/>
-        </w:rPr>
-        <w:t>Project name / Number / Section Country</w:t>
+        <w:t>Which Disciplines are requested?</w:t>
       </w:r>
     </w:p>
     <w:p>
       <w:pPr>
         <w:numPr>
           <w:ilvl w:val="0"/>
-          <w:numId w:val="4"/>
+          <w:numId w:val="7"/>
         </w:numPr>
         <w:pBdr>
           <w:top w:val="nil"/>
@@ -2945,20 +2927,16 @@
           <w:right w:val="nil"/>
           <w:between w:val="nil"/>
         </w:pBdr>
-        <w:spacing w:before="0" w:after="0"/>
       </w:pPr>
       <w:r>
-        <w:rPr>
-          <w:color w:val="000000"/>
-        </w:rPr>
-        <w:t>Which branch (Engineering, Construction, Environmental)</w:t>
+        <w:t>All branches:</w:t>
       </w:r>
     </w:p>
     <w:p>
       <w:pPr>
         <w:numPr>
-          <w:ilvl w:val="0"/>
-          <w:numId w:val="4"/>
+          <w:ilvl w:val="1"/>
+          <w:numId w:val="7"/>
         </w:numPr>
         <w:pBdr>
           <w:top w:val="nil"/>
@@ -2967,20 +2945,16 @@
           <w:right w:val="nil"/>
           <w:between w:val="nil"/>
         </w:pBdr>
-        <w:spacing w:before="0" w:after="0"/>
       </w:pPr>
       <w:r>
-        <w:rPr>
-          <w:color w:val="000000"/>
-        </w:rPr>
-        <w:t>Who is the Program Analyst</w:t>
+        <w:t>How many hours (=money) are available for the requested work?</w:t>
       </w:r>
     </w:p>
     <w:p>
       <w:pPr>
         <w:numPr>
-          <w:ilvl w:val="0"/>
-          <w:numId w:val="4"/>
+          <w:ilvl w:val="1"/>
+          <w:numId w:val="7"/>
         </w:numPr>
         <w:pBdr>
           <w:top w:val="nil"/>
@@ -2989,20 +2963,16 @@
           <w:right w:val="nil"/>
           <w:between w:val="nil"/>
         </w:pBdr>
-        <w:spacing w:before="0" w:after="0"/>
       </w:pPr>
       <w:r>
-        <w:rPr>
-          <w:color w:val="000000"/>
-        </w:rPr>
-        <w:t>PA provides the Labor Charge Code, Funded Work Item and Order Work Item</w:t>
+        <w:t>How much money can be spent on travel?</w:t>
       </w:r>
     </w:p>
     <w:p>
       <w:pPr>
         <w:numPr>
-          <w:ilvl w:val="0"/>
-          <w:numId w:val="4"/>
+          <w:ilvl w:val="1"/>
+          <w:numId w:val="7"/>
         </w:numPr>
         <w:pBdr>
           <w:top w:val="nil"/>
@@ -3011,20 +2981,16 @@
           <w:right w:val="nil"/>
           <w:between w:val="nil"/>
         </w:pBdr>
-        <w:spacing w:before="0" w:after="0"/>
       </w:pPr>
       <w:r>
-        <w:rPr>
-          <w:color w:val="000000"/>
-        </w:rPr>
-        <w:t>Special functions:</w:t>
+        <w:t>Are there any special instructions?</w:t>
       </w:r>
     </w:p>
     <w:p>
       <w:pPr>
         <w:numPr>
-          <w:ilvl w:val="1"/>
-          <w:numId w:val="4"/>
+          <w:ilvl w:val="0"/>
+          <w:numId w:val="7"/>
         </w:numPr>
         <w:pBdr>
           <w:top w:val="nil"/>
@@ -3033,20 +2999,16 @@
           <w:right w:val="nil"/>
           <w:between w:val="nil"/>
         </w:pBdr>
-        <w:spacing w:before="0" w:after="0"/>
       </w:pPr>
       <w:r>
-        <w:rPr>
-          <w:color w:val="000000"/>
-        </w:rPr>
-        <w:t>For Construction WRs, the Construction Supervisor (shown on the Assignment Type tab) is selected by location (Country and City)</w:t>
+        <w:t>Special functions:</w:t>
       </w:r>
     </w:p>
     <w:p>
       <w:pPr>
         <w:numPr>
           <w:ilvl w:val="1"/>
-          <w:numId w:val="4"/>
+          <w:numId w:val="7"/>
         </w:numPr>
         <w:pBdr>
           <w:top w:val="nil"/>
@@ -3055,34 +3017,16 @@
           <w:right w:val="nil"/>
           <w:between w:val="nil"/>
         </w:pBdr>
-        <w:spacing w:before="0" w:after="0"/>
       </w:pPr>
       <w:r>
-        <w:rPr>
-          <w:color w:val="000000"/>
-        </w:rPr>
-        <w:t xml:space="preserve">If you provide a PAIN ID some information can be copied from the project on the </w:t>
-      </w:r>
-      <w:proofErr w:type="spellStart"/>
-      <w:r>
-        <w:rPr>
-          <w:color w:val="000000"/>
-        </w:rPr>
-        <w:t>PnA</w:t>
-      </w:r>
-      <w:proofErr w:type="spellEnd"/>
-      <w:r>
-        <w:rPr>
-          <w:color w:val="000000"/>
-        </w:rPr>
-        <w:t xml:space="preserve"> portal</w:t>
+        <w:t>If you used the copy function from the General Info tab, the assignees from the previous WR show up</w:t>
       </w:r>
     </w:p>
     <w:p>
       <w:pPr>
         <w:numPr>
           <w:ilvl w:val="1"/>
-          <w:numId w:val="4"/>
+          <w:numId w:val="7"/>
         </w:numPr>
         <w:pBdr>
           <w:top w:val="nil"/>
@@ -3091,14 +3035,20 @@
           <w:right w:val="nil"/>
           <w:between w:val="nil"/>
         </w:pBdr>
-        <w:spacing w:before="0" w:after="0"/>
       </w:pPr>
       <w:r>
-        <w:rPr>
-          <w:color w:val="000000"/>
-        </w:rPr>
-        <w:t>Actual LCC balance and FWI balance are taken from CEFMS by clicking on the icon next to the LCC balance label</w:t>
+        <w:t>The labor costs are calculated based on the branch‘s average work rate</w:t>
       </w:r>
+    </w:p>
+    <w:p>
+      <w:r>
+        <w:br w:type="page"/>
+      </w:r>
+    </w:p>
+    <w:p>
+      <w:pPr>
+        <w:ind w:left="0"/>
+      </w:pPr>
     </w:p>
     <w:p>
       <w:pPr>
@@ -3129,12 +3079,10 @@
           <w:smallCaps/>
         </w:rPr>
       </w:pPr>
-      <w:bookmarkStart w:id="6" w:name="_Toc87963831"/>
       <w:r>
         <w:lastRenderedPageBreak/>
-        <w:t>Assignment Type Tab</w:t>
+        <w:t>Analytics Tab</w:t>
       </w:r>
-      <w:bookmarkEnd w:id="6"/>
     </w:p>
     <w:p>
       <w:pPr>
@@ -3148,10 +3096,10 @@
           <w:noProof/>
         </w:rPr>
         <w:drawing>
-          <wp:inline distT="0" distB="0" distL="0" distR="0" wp14:anchorId="622289D6" wp14:editId="703278B0">
-            <wp:extent cx="3660284" cy="2963422"/>
-            <wp:effectExtent l="0" t="0" r="0" b="8890"/>
-            <wp:docPr id="3" name="Picture 3"/>
+          <wp:inline distT="0" distB="0" distL="0" distR="0" wp14:anchorId="10804B80" wp14:editId="690022EC">
+            <wp:extent cx="5943600" cy="4362450"/>
+            <wp:effectExtent l="0" t="0" r="0" b="0"/>
+            <wp:docPr id="8" name="Picture 8"/>
             <wp:cNvGraphicFramePr>
               <a:graphicFrameLocks xmlns:a="http://schemas.openxmlformats.org/drawingml/2006/main" noChangeAspect="1"/>
             </wp:cNvGraphicFramePr>
@@ -3171,7 +3119,7 @@
                   <pic:spPr>
                     <a:xfrm>
                       <a:off x="0" y="0"/>
-                      <a:ext cx="3664996" cy="2967237"/>
+                      <a:ext cx="5943600" cy="4362450"/>
                     </a:xfrm>
                     <a:prstGeom prst="rect">
                       <a:avLst/>
@@ -3182,875 +3130,6 @@
             </a:graphic>
           </wp:inline>
         </w:drawing>
-      </w:r>
-    </w:p>
-    <w:p>
-      <w:pPr>
-        <w:numPr>
-          <w:ilvl w:val="0"/>
-          <w:numId w:val="6"/>
-        </w:numPr>
-        <w:pBdr>
-          <w:top w:val="nil"/>
-          <w:left w:val="nil"/>
-          <w:bottom w:val="nil"/>
-          <w:right w:val="nil"/>
-          <w:between w:val="nil"/>
-        </w:pBdr>
-      </w:pPr>
-      <w:r>
-        <w:t>Filled by Requester / PM (and later potentially by branch Supervisor)</w:t>
-      </w:r>
-    </w:p>
-    <w:p>
-      <w:pPr>
-        <w:numPr>
-          <w:ilvl w:val="0"/>
-          <w:numId w:val="6"/>
-        </w:numPr>
-        <w:pBdr>
-          <w:top w:val="nil"/>
-          <w:left w:val="nil"/>
-          <w:bottom w:val="nil"/>
-          <w:right w:val="nil"/>
-          <w:between w:val="nil"/>
-        </w:pBdr>
-      </w:pPr>
-      <w:r>
-        <w:t>Which type of assignment is requested by the WR?</w:t>
-      </w:r>
-    </w:p>
-    <w:p>
-      <w:pPr>
-        <w:numPr>
-          <w:ilvl w:val="0"/>
-          <w:numId w:val="6"/>
-        </w:numPr>
-        <w:pBdr>
-          <w:top w:val="nil"/>
-          <w:left w:val="nil"/>
-          <w:bottom w:val="nil"/>
-          <w:right w:val="nil"/>
-          <w:between w:val="nil"/>
-        </w:pBdr>
-      </w:pPr>
-      <w:r>
-        <w:t>The Assignment Type can’t be changed anymore once selected and saved</w:t>
-      </w:r>
-    </w:p>
-    <w:p>
-      <w:pPr>
-        <w:numPr>
-          <w:ilvl w:val="0"/>
-          <w:numId w:val="6"/>
-        </w:numPr>
-        <w:pBdr>
-          <w:top w:val="nil"/>
-          <w:left w:val="nil"/>
-          <w:bottom w:val="nil"/>
-          <w:right w:val="nil"/>
-          <w:between w:val="nil"/>
-        </w:pBdr>
-      </w:pPr>
-      <w:r>
-        <w:t>Who is the responsible branch Supervisor?</w:t>
-      </w:r>
-    </w:p>
-    <w:p>
-      <w:pPr>
-        <w:numPr>
-          <w:ilvl w:val="0"/>
-          <w:numId w:val="6"/>
-        </w:numPr>
-        <w:pBdr>
-          <w:top w:val="nil"/>
-          <w:left w:val="nil"/>
-          <w:bottom w:val="nil"/>
-          <w:right w:val="nil"/>
-          <w:between w:val="nil"/>
-        </w:pBdr>
-      </w:pPr>
-      <w:r>
-        <w:t>What are the WR start and end dates?</w:t>
-      </w:r>
-    </w:p>
-    <w:p>
-      <w:pPr>
-        <w:numPr>
-          <w:ilvl w:val="0"/>
-          <w:numId w:val="6"/>
-        </w:numPr>
-        <w:pBdr>
-          <w:top w:val="nil"/>
-          <w:left w:val="nil"/>
-          <w:bottom w:val="nil"/>
-          <w:right w:val="nil"/>
-          <w:between w:val="nil"/>
-        </w:pBdr>
-      </w:pPr>
-      <w:r>
-        <w:t>Special functions:</w:t>
-      </w:r>
-    </w:p>
-    <w:p>
-      <w:pPr>
-        <w:numPr>
-          <w:ilvl w:val="1"/>
-          <w:numId w:val="6"/>
-        </w:numPr>
-        <w:pBdr>
-          <w:top w:val="nil"/>
-          <w:left w:val="nil"/>
-          <w:bottom w:val="nil"/>
-          <w:right w:val="nil"/>
-          <w:between w:val="nil"/>
-        </w:pBdr>
-      </w:pPr>
-      <w:r>
-        <w:t>For Engineering and Environmental WRs the branch Supervisor is automatically selected based on assignment type</w:t>
-      </w:r>
-    </w:p>
-    <w:p>
-      <w:pPr>
-        <w:numPr>
-          <w:ilvl w:val="1"/>
-          <w:numId w:val="6"/>
-        </w:numPr>
-        <w:pBdr>
-          <w:top w:val="nil"/>
-          <w:left w:val="nil"/>
-          <w:bottom w:val="nil"/>
-          <w:right w:val="nil"/>
-          <w:between w:val="nil"/>
-        </w:pBdr>
-      </w:pPr>
-      <w:r>
-        <w:t>The start and end date are automatically set based on certain rules (see Design Document for more information)</w:t>
-      </w:r>
-    </w:p>
-    <w:p>
-      <w:pPr>
-        <w:numPr>
-          <w:ilvl w:val="1"/>
-          <w:numId w:val="6"/>
-        </w:numPr>
-        <w:pBdr>
-          <w:top w:val="nil"/>
-          <w:left w:val="nil"/>
-          <w:bottom w:val="nil"/>
-          <w:right w:val="nil"/>
-          <w:between w:val="nil"/>
-        </w:pBdr>
-      </w:pPr>
-      <w:r>
-        <w:t>The management &amp; admin fee and the fixed fee are added to the total labor costs on the Cost Distribution tab when selecting an Assignment type</w:t>
-      </w:r>
-    </w:p>
-    <w:p>
-      <w:pPr>
-        <w:pBdr>
-          <w:top w:val="nil"/>
-          <w:left w:val="nil"/>
-          <w:bottom w:val="nil"/>
-          <w:right w:val="nil"/>
-          <w:between w:val="nil"/>
-        </w:pBdr>
-        <w:ind w:left="0"/>
-      </w:pPr>
-    </w:p>
-    <w:p>
-      <w:pPr>
-        <w:pBdr>
-          <w:top w:val="nil"/>
-          <w:left w:val="nil"/>
-          <w:bottom w:val="nil"/>
-          <w:right w:val="nil"/>
-          <w:between w:val="nil"/>
-        </w:pBdr>
-        <w:ind w:left="0"/>
-      </w:pPr>
-    </w:p>
-    <w:p>
-      <w:pPr>
-        <w:pStyle w:val="Heading2"/>
-        <w:numPr>
-          <w:ilvl w:val="0"/>
-          <w:numId w:val="10"/>
-        </w:numPr>
-        <w:rPr>
-          <w:smallCaps/>
-        </w:rPr>
-      </w:pPr>
-      <w:bookmarkStart w:id="7" w:name="_Toc87963832"/>
-      <w:r>
-        <w:lastRenderedPageBreak/>
-        <w:t>Cost Distribution Tab</w:t>
-      </w:r>
-      <w:bookmarkEnd w:id="7"/>
-    </w:p>
-    <w:p>
-      <w:pPr>
-        <w:numPr>
-          <w:ilvl w:val="2"/>
-          <w:numId w:val="10"/>
-        </w:numPr>
-      </w:pPr>
-      <w:r>
-        <w:rPr>
-          <w:noProof/>
-        </w:rPr>
-        <w:drawing>
-          <wp:inline distT="0" distB="0" distL="0" distR="0" wp14:anchorId="7355D9DD" wp14:editId="168B3971">
-            <wp:extent cx="3151746" cy="2551702"/>
-            <wp:effectExtent l="0" t="0" r="0" b="1270"/>
-            <wp:docPr id="4" name="Picture 4"/>
-            <wp:cNvGraphicFramePr>
-              <a:graphicFrameLocks xmlns:a="http://schemas.openxmlformats.org/drawingml/2006/main" noChangeAspect="1"/>
-            </wp:cNvGraphicFramePr>
-            <a:graphic xmlns:a="http://schemas.openxmlformats.org/drawingml/2006/main">
-              <a:graphicData uri="http://schemas.openxmlformats.org/drawingml/2006/picture">
-                <pic:pic xmlns:pic="http://schemas.openxmlformats.org/drawingml/2006/picture">
-                  <pic:nvPicPr>
-                    <pic:cNvPr id="1" name=""/>
-                    <pic:cNvPicPr/>
-                  </pic:nvPicPr>
-                  <pic:blipFill>
-                    <a:blip r:embed="rId12"/>
-                    <a:stretch>
-                      <a:fillRect/>
-                    </a:stretch>
-                  </pic:blipFill>
-                  <pic:spPr>
-                    <a:xfrm>
-                      <a:off x="0" y="0"/>
-                      <a:ext cx="3170909" cy="2567217"/>
-                    </a:xfrm>
-                    <a:prstGeom prst="rect">
-                      <a:avLst/>
-                    </a:prstGeom>
-                  </pic:spPr>
-                </pic:pic>
-              </a:graphicData>
-            </a:graphic>
-          </wp:inline>
-        </w:drawing>
-      </w:r>
-    </w:p>
-    <w:p>
-      <w:pPr>
-        <w:numPr>
-          <w:ilvl w:val="2"/>
-          <w:numId w:val="10"/>
-        </w:numPr>
-      </w:pPr>
-      <w:r>
-        <w:rPr>
-          <w:noProof/>
-        </w:rPr>
-        <w:drawing>
-          <wp:inline distT="0" distB="0" distL="0" distR="0" wp14:anchorId="1DBD255F" wp14:editId="791C5C59">
-            <wp:extent cx="3186038" cy="2579465"/>
-            <wp:effectExtent l="0" t="0" r="0" b="0"/>
-            <wp:docPr id="5" name="Picture 5"/>
-            <wp:cNvGraphicFramePr>
-              <a:graphicFrameLocks xmlns:a="http://schemas.openxmlformats.org/drawingml/2006/main" noChangeAspect="1"/>
-            </wp:cNvGraphicFramePr>
-            <a:graphic xmlns:a="http://schemas.openxmlformats.org/drawingml/2006/main">
-              <a:graphicData uri="http://schemas.openxmlformats.org/drawingml/2006/picture">
-                <pic:pic xmlns:pic="http://schemas.openxmlformats.org/drawingml/2006/picture">
-                  <pic:nvPicPr>
-                    <pic:cNvPr id="1" name=""/>
-                    <pic:cNvPicPr/>
-                  </pic:nvPicPr>
-                  <pic:blipFill>
-                    <a:blip r:embed="rId13"/>
-                    <a:stretch>
-                      <a:fillRect/>
-                    </a:stretch>
-                  </pic:blipFill>
-                  <pic:spPr>
-                    <a:xfrm>
-                      <a:off x="0" y="0"/>
-                      <a:ext cx="3193389" cy="2585416"/>
-                    </a:xfrm>
-                    <a:prstGeom prst="rect">
-                      <a:avLst/>
-                    </a:prstGeom>
-                  </pic:spPr>
-                </pic:pic>
-              </a:graphicData>
-            </a:graphic>
-          </wp:inline>
-        </w:drawing>
-      </w:r>
-    </w:p>
-    <w:p>
-      <w:pPr>
-        <w:numPr>
-          <w:ilvl w:val="0"/>
-          <w:numId w:val="7"/>
-        </w:numPr>
-        <w:pBdr>
-          <w:top w:val="nil"/>
-          <w:left w:val="nil"/>
-          <w:bottom w:val="nil"/>
-          <w:right w:val="nil"/>
-          <w:between w:val="nil"/>
-        </w:pBdr>
-      </w:pPr>
-      <w:r>
-        <w:t>Filled by Requester / PM (and later potentially by branch Supervisor)</w:t>
-      </w:r>
-    </w:p>
-    <w:p>
-      <w:pPr>
-        <w:numPr>
-          <w:ilvl w:val="0"/>
-          <w:numId w:val="7"/>
-        </w:numPr>
-        <w:pBdr>
-          <w:top w:val="nil"/>
-          <w:left w:val="nil"/>
-          <w:bottom w:val="nil"/>
-          <w:right w:val="nil"/>
-          <w:between w:val="nil"/>
-        </w:pBdr>
-      </w:pPr>
-      <w:r>
-        <w:t>Engineering &amp; Environmental:</w:t>
-      </w:r>
-    </w:p>
-    <w:p>
-      <w:pPr>
-        <w:numPr>
-          <w:ilvl w:val="1"/>
-          <w:numId w:val="7"/>
-        </w:numPr>
-        <w:pBdr>
-          <w:top w:val="nil"/>
-          <w:left w:val="nil"/>
-          <w:bottom w:val="nil"/>
-          <w:right w:val="nil"/>
-          <w:between w:val="nil"/>
-        </w:pBdr>
-      </w:pPr>
-      <w:r>
-        <w:t>Which Disciplines are requested?</w:t>
-      </w:r>
-    </w:p>
-    <w:p>
-      <w:pPr>
-        <w:numPr>
-          <w:ilvl w:val="0"/>
-          <w:numId w:val="7"/>
-        </w:numPr>
-        <w:pBdr>
-          <w:top w:val="nil"/>
-          <w:left w:val="nil"/>
-          <w:bottom w:val="nil"/>
-          <w:right w:val="nil"/>
-          <w:between w:val="nil"/>
-        </w:pBdr>
-      </w:pPr>
-      <w:r>
-        <w:t>All branches:</w:t>
-      </w:r>
-    </w:p>
-    <w:p>
-      <w:pPr>
-        <w:numPr>
-          <w:ilvl w:val="1"/>
-          <w:numId w:val="7"/>
-        </w:numPr>
-        <w:pBdr>
-          <w:top w:val="nil"/>
-          <w:left w:val="nil"/>
-          <w:bottom w:val="nil"/>
-          <w:right w:val="nil"/>
-          <w:between w:val="nil"/>
-        </w:pBdr>
-      </w:pPr>
-      <w:r>
-        <w:t>How many hours (=money) are available for the requested work?</w:t>
-      </w:r>
-    </w:p>
-    <w:p>
-      <w:pPr>
-        <w:numPr>
-          <w:ilvl w:val="1"/>
-          <w:numId w:val="7"/>
-        </w:numPr>
-        <w:pBdr>
-          <w:top w:val="nil"/>
-          <w:left w:val="nil"/>
-          <w:bottom w:val="nil"/>
-          <w:right w:val="nil"/>
-          <w:between w:val="nil"/>
-        </w:pBdr>
-      </w:pPr>
-      <w:r>
-        <w:t>How much money can be spent on travel?</w:t>
-      </w:r>
-    </w:p>
-    <w:p>
-      <w:pPr>
-        <w:numPr>
-          <w:ilvl w:val="1"/>
-          <w:numId w:val="7"/>
-        </w:numPr>
-        <w:pBdr>
-          <w:top w:val="nil"/>
-          <w:left w:val="nil"/>
-          <w:bottom w:val="nil"/>
-          <w:right w:val="nil"/>
-          <w:between w:val="nil"/>
-        </w:pBdr>
-      </w:pPr>
-      <w:r>
-        <w:t>Are there any special instructions?</w:t>
-      </w:r>
-    </w:p>
-    <w:p>
-      <w:pPr>
-        <w:numPr>
-          <w:ilvl w:val="0"/>
-          <w:numId w:val="7"/>
-        </w:numPr>
-        <w:pBdr>
-          <w:top w:val="nil"/>
-          <w:left w:val="nil"/>
-          <w:bottom w:val="nil"/>
-          <w:right w:val="nil"/>
-          <w:between w:val="nil"/>
-        </w:pBdr>
-      </w:pPr>
-      <w:r>
-        <w:t>Special functions:</w:t>
-      </w:r>
-    </w:p>
-    <w:p>
-      <w:pPr>
-        <w:numPr>
-          <w:ilvl w:val="1"/>
-          <w:numId w:val="7"/>
-        </w:numPr>
-        <w:pBdr>
-          <w:top w:val="nil"/>
-          <w:left w:val="nil"/>
-          <w:bottom w:val="nil"/>
-          <w:right w:val="nil"/>
-          <w:between w:val="nil"/>
-        </w:pBdr>
-      </w:pPr>
-      <w:r>
-        <w:t>If you used the copy function from the General Info tab, the assignees from the previous WR show up</w:t>
-      </w:r>
-    </w:p>
-    <w:p>
-      <w:pPr>
-        <w:numPr>
-          <w:ilvl w:val="1"/>
-          <w:numId w:val="7"/>
-        </w:numPr>
-        <w:pBdr>
-          <w:top w:val="nil"/>
-          <w:left w:val="nil"/>
-          <w:bottom w:val="nil"/>
-          <w:right w:val="nil"/>
-          <w:between w:val="nil"/>
-        </w:pBdr>
-      </w:pPr>
-      <w:r>
-        <w:t>The labor costs are calculated based on the branch‘s average work rate</w:t>
-      </w:r>
-    </w:p>
-    <w:p>
-      <w:r>
-        <w:br w:type="page"/>
-      </w:r>
-    </w:p>
-    <w:p>
-      <w:pPr>
-        <w:ind w:left="0"/>
-      </w:pPr>
-    </w:p>
-    <w:p>
-      <w:pPr>
-        <w:ind w:left="0"/>
-      </w:pPr>
-    </w:p>
-    <w:p>
-      <w:pPr>
-        <w:rPr>
-          <w:rFonts w:eastAsia="Arial Unicode MS" w:cs="Arial Unicode MS"/>
-          <w:b/>
-          <w:bCs/>
-          <w:caps/>
-        </w:rPr>
-      </w:pPr>
-      <w:r>
-        <w:br w:type="page"/>
-      </w:r>
-    </w:p>
-    <w:p>
-      <w:pPr>
-        <w:pStyle w:val="Heading2"/>
-        <w:numPr>
-          <w:ilvl w:val="0"/>
-          <w:numId w:val="10"/>
-        </w:numPr>
-        <w:rPr>
-          <w:smallCaps/>
-        </w:rPr>
-      </w:pPr>
-      <w:bookmarkStart w:id="8" w:name="_Toc87963833"/>
-      <w:r>
-        <w:lastRenderedPageBreak/>
-        <w:t>Personnel Assignment Tab</w:t>
-      </w:r>
-      <w:bookmarkEnd w:id="8"/>
-    </w:p>
-    <w:p>
-      <w:pPr>
-        <w:numPr>
-          <w:ilvl w:val="2"/>
-          <w:numId w:val="10"/>
-        </w:numPr>
-      </w:pPr>
-      <w:r>
-        <w:rPr>
-          <w:noProof/>
-        </w:rPr>
-        <w:drawing>
-          <wp:inline distT="0" distB="0" distL="0" distR="0" wp14:anchorId="33B9FA9C" wp14:editId="5BEFFA1C">
-            <wp:extent cx="3975965" cy="3219002"/>
-            <wp:effectExtent l="0" t="0" r="5715" b="635"/>
-            <wp:docPr id="6" name="Picture 6"/>
-            <wp:cNvGraphicFramePr>
-              <a:graphicFrameLocks xmlns:a="http://schemas.openxmlformats.org/drawingml/2006/main" noChangeAspect="1"/>
-            </wp:cNvGraphicFramePr>
-            <a:graphic xmlns:a="http://schemas.openxmlformats.org/drawingml/2006/main">
-              <a:graphicData uri="http://schemas.openxmlformats.org/drawingml/2006/picture">
-                <pic:pic xmlns:pic="http://schemas.openxmlformats.org/drawingml/2006/picture">
-                  <pic:nvPicPr>
-                    <pic:cNvPr id="1" name=""/>
-                    <pic:cNvPicPr/>
-                  </pic:nvPicPr>
-                  <pic:blipFill>
-                    <a:blip r:embed="rId14"/>
-                    <a:stretch>
-                      <a:fillRect/>
-                    </a:stretch>
-                  </pic:blipFill>
-                  <pic:spPr>
-                    <a:xfrm>
-                      <a:off x="0" y="0"/>
-                      <a:ext cx="3982786" cy="3224524"/>
-                    </a:xfrm>
-                    <a:prstGeom prst="rect">
-                      <a:avLst/>
-                    </a:prstGeom>
-                  </pic:spPr>
-                </pic:pic>
-              </a:graphicData>
-            </a:graphic>
-          </wp:inline>
-        </w:drawing>
-      </w:r>
-    </w:p>
-    <w:p>
-      <w:pPr>
-        <w:numPr>
-          <w:ilvl w:val="0"/>
-          <w:numId w:val="8"/>
-        </w:numPr>
-        <w:pBdr>
-          <w:top w:val="nil"/>
-          <w:left w:val="nil"/>
-          <w:bottom w:val="nil"/>
-          <w:right w:val="nil"/>
-          <w:between w:val="nil"/>
-        </w:pBdr>
-      </w:pPr>
-      <w:r>
-        <w:t>Filled by branch Supervisor (and potentially by Requester / PM)</w:t>
-      </w:r>
-    </w:p>
-    <w:p>
-      <w:pPr>
-        <w:numPr>
-          <w:ilvl w:val="0"/>
-          <w:numId w:val="8"/>
-        </w:numPr>
-        <w:pBdr>
-          <w:top w:val="nil"/>
-          <w:left w:val="nil"/>
-          <w:bottom w:val="nil"/>
-          <w:right w:val="nil"/>
-          <w:between w:val="nil"/>
-        </w:pBdr>
-      </w:pPr>
-      <w:r>
-        <w:t>Assignees that will work the Work Request and for how many hours</w:t>
-      </w:r>
-    </w:p>
-    <w:p>
-      <w:pPr>
-        <w:numPr>
-          <w:ilvl w:val="0"/>
-          <w:numId w:val="8"/>
-        </w:numPr>
-        <w:pBdr>
-          <w:top w:val="nil"/>
-          <w:left w:val="nil"/>
-          <w:bottom w:val="nil"/>
-          <w:right w:val="nil"/>
-          <w:between w:val="nil"/>
-        </w:pBdr>
-      </w:pPr>
-      <w:r>
-        <w:t>Total assigned costs based on the actual Assignees‘ work rates</w:t>
-      </w:r>
-    </w:p>
-    <w:p>
-      <w:pPr>
-        <w:numPr>
-          <w:ilvl w:val="0"/>
-          <w:numId w:val="8"/>
-        </w:numPr>
-        <w:pBdr>
-          <w:top w:val="nil"/>
-          <w:left w:val="nil"/>
-          <w:bottom w:val="nil"/>
-          <w:right w:val="nil"/>
-          <w:between w:val="nil"/>
-        </w:pBdr>
-      </w:pPr>
-      <w:r>
-        <w:t>Special functions:</w:t>
-      </w:r>
-    </w:p>
-    <w:p>
-      <w:pPr>
-        <w:numPr>
-          <w:ilvl w:val="1"/>
-          <w:numId w:val="8"/>
-        </w:numPr>
-        <w:pBdr>
-          <w:top w:val="nil"/>
-          <w:left w:val="nil"/>
-          <w:bottom w:val="nil"/>
-          <w:right w:val="nil"/>
-          <w:between w:val="nil"/>
-        </w:pBdr>
-      </w:pPr>
-      <w:r>
-        <w:t>Disciplines with hours assigned on the Cost Distribution tab are highlighted in yellow</w:t>
-      </w:r>
-    </w:p>
-    <w:p>
-      <w:pPr>
-        <w:numPr>
-          <w:ilvl w:val="1"/>
-          <w:numId w:val="8"/>
-        </w:numPr>
-        <w:pBdr>
-          <w:top w:val="nil"/>
-          <w:left w:val="nil"/>
-          <w:bottom w:val="nil"/>
-          <w:right w:val="nil"/>
-          <w:between w:val="nil"/>
-        </w:pBdr>
-      </w:pPr>
-      <w:r>
-        <w:t>Hours assigned are automatically calculated based on certain rules (see Design Document for more information)</w:t>
-      </w:r>
-    </w:p>
-    <w:p>
-      <w:pPr>
-        <w:numPr>
-          <w:ilvl w:val="1"/>
-          <w:numId w:val="8"/>
-        </w:numPr>
-        <w:pBdr>
-          <w:top w:val="nil"/>
-          <w:left w:val="nil"/>
-          <w:bottom w:val="nil"/>
-          <w:right w:val="nil"/>
-          <w:between w:val="nil"/>
-        </w:pBdr>
-      </w:pPr>
-      <w:r>
-        <w:t>Total cost planned come from the Cost Distribution tab and is calculated based on the average rate</w:t>
-      </w:r>
-    </w:p>
-    <w:p>
-      <w:pPr>
-        <w:numPr>
-          <w:ilvl w:val="1"/>
-          <w:numId w:val="8"/>
-        </w:numPr>
-        <w:pBdr>
-          <w:top w:val="nil"/>
-          <w:left w:val="nil"/>
-          <w:bottom w:val="nil"/>
-          <w:right w:val="nil"/>
-          <w:between w:val="nil"/>
-        </w:pBdr>
-      </w:pPr>
-      <w:r>
-        <w:t>Total cost assigned is calculated from the actual Assignees‘ work rate. If total cost assigned exceeds total cost planned the WR can‘t be submitted</w:t>
-      </w:r>
-    </w:p>
-    <w:p>
-      <w:pPr>
-        <w:numPr>
-          <w:ilvl w:val="1"/>
-          <w:numId w:val="8"/>
-        </w:numPr>
-        <w:pBdr>
-          <w:top w:val="nil"/>
-          <w:left w:val="nil"/>
-          <w:bottom w:val="nil"/>
-          <w:right w:val="nil"/>
-          <w:between w:val="nil"/>
-        </w:pBdr>
-      </w:pPr>
-      <w:r>
-        <w:t>Send Email notification to selected Assignees or other recipients</w:t>
-      </w:r>
-    </w:p>
-    <w:p>
-      <w:pPr>
-        <w:rPr>
-          <w:rFonts w:eastAsia="Arial Unicode MS" w:cs="Arial Unicode MS"/>
-          <w:b/>
-          <w:bCs/>
-          <w:caps/>
-        </w:rPr>
-      </w:pPr>
-      <w:r>
-        <w:br w:type="page"/>
-      </w:r>
-    </w:p>
-    <w:p>
-      <w:pPr>
-        <w:pStyle w:val="Heading2"/>
-        <w:numPr>
-          <w:ilvl w:val="0"/>
-          <w:numId w:val="10"/>
-        </w:numPr>
-        <w:rPr>
-          <w:smallCaps/>
-        </w:rPr>
-      </w:pPr>
-      <w:bookmarkStart w:id="9" w:name="_Toc87963834"/>
-      <w:r>
-        <w:lastRenderedPageBreak/>
-        <w:t>History Tab</w:t>
-      </w:r>
-      <w:bookmarkEnd w:id="9"/>
-    </w:p>
-    <w:p>
-      <w:pPr>
-        <w:numPr>
-          <w:ilvl w:val="2"/>
-          <w:numId w:val="10"/>
-        </w:numPr>
-      </w:pPr>
-      <w:r>
-        <w:rPr>
-          <w:noProof/>
-        </w:rPr>
-        <w:drawing>
-          <wp:inline distT="0" distB="0" distL="0" distR="0" wp14:anchorId="1589D6C3" wp14:editId="755A113B">
-            <wp:extent cx="5943600" cy="4812030"/>
-            <wp:effectExtent l="0" t="0" r="0" b="7620"/>
-            <wp:docPr id="7" name="Picture 7"/>
-            <wp:cNvGraphicFramePr>
-              <a:graphicFrameLocks xmlns:a="http://schemas.openxmlformats.org/drawingml/2006/main" noChangeAspect="1"/>
-            </wp:cNvGraphicFramePr>
-            <a:graphic xmlns:a="http://schemas.openxmlformats.org/drawingml/2006/main">
-              <a:graphicData uri="http://schemas.openxmlformats.org/drawingml/2006/picture">
-                <pic:pic xmlns:pic="http://schemas.openxmlformats.org/drawingml/2006/picture">
-                  <pic:nvPicPr>
-                    <pic:cNvPr id="1" name=""/>
-                    <pic:cNvPicPr/>
-                  </pic:nvPicPr>
-                  <pic:blipFill>
-                    <a:blip r:embed="rId15"/>
-                    <a:stretch>
-                      <a:fillRect/>
-                    </a:stretch>
-                  </pic:blipFill>
-                  <pic:spPr>
-                    <a:xfrm>
-                      <a:off x="0" y="0"/>
-                      <a:ext cx="5943600" cy="4812030"/>
-                    </a:xfrm>
-                    <a:prstGeom prst="rect">
-                      <a:avLst/>
-                    </a:prstGeom>
-                  </pic:spPr>
-                </pic:pic>
-              </a:graphicData>
-            </a:graphic>
-          </wp:inline>
-        </w:drawing>
-      </w:r>
-    </w:p>
-    <w:p>
-      <w:pPr>
-        <w:numPr>
-          <w:ilvl w:val="0"/>
-          <w:numId w:val="9"/>
-        </w:numPr>
-        <w:pBdr>
-          <w:top w:val="nil"/>
-          <w:left w:val="nil"/>
-          <w:bottom w:val="nil"/>
-          <w:right w:val="nil"/>
-          <w:between w:val="nil"/>
-        </w:pBdr>
-      </w:pPr>
-      <w:r>
-        <w:t>Who changed which field on the form and when?</w:t>
-      </w:r>
-    </w:p>
-    <w:p>
-      <w:pPr>
-        <w:numPr>
-          <w:ilvl w:val="1"/>
-          <w:numId w:val="9"/>
-        </w:numPr>
-        <w:pBdr>
-          <w:top w:val="nil"/>
-          <w:left w:val="nil"/>
-          <w:bottom w:val="nil"/>
-          <w:right w:val="nil"/>
-          <w:between w:val="nil"/>
-        </w:pBdr>
-      </w:pPr>
-      <w:r>
-        <w:t>As soon as the Work Request is submitted the first time all fields are tracked for changes</w:t>
-      </w:r>
-    </w:p>
-    <w:p>
-      <w:pPr>
-        <w:numPr>
-          <w:ilvl w:val="0"/>
-          <w:numId w:val="9"/>
-        </w:numPr>
-        <w:pBdr>
-          <w:top w:val="nil"/>
-          <w:left w:val="nil"/>
-          <w:bottom w:val="nil"/>
-          <w:right w:val="nil"/>
-          <w:between w:val="nil"/>
-        </w:pBdr>
-      </w:pPr>
-      <w:r>
-        <w:t>Newest entries at the top</w:t>
       </w:r>
     </w:p>
     <w:p>
@@ -4188,8 +3267,8 @@
                 <w:rFonts w:ascii="Arial" w:eastAsia="Arial" w:hAnsi="Arial" w:cs="Arial"/>
               </w:rPr>
             </w:pPr>
-            <w:bookmarkStart w:id="10" w:name="_heading=h.2jxsxqh" w:colFirst="0" w:colLast="0"/>
-            <w:bookmarkEnd w:id="10"/>
+            <w:bookmarkStart w:id="6" w:name="_heading=h.2jxsxqh" w:colFirst="0" w:colLast="0"/>
+            <w:bookmarkEnd w:id="6"/>
             <w:r>
               <w:rPr>
                 <w:rFonts w:ascii="Arial" w:eastAsia="Arial" w:hAnsi="Arial" w:cs="Arial"/>
@@ -6090,10 +5169,10 @@
       </w:pPr>
     </w:p>
     <w:sectPr>
-      <w:headerReference w:type="default" r:id="rId16"/>
-      <w:footerReference w:type="default" r:id="rId17"/>
-      <w:headerReference w:type="first" r:id="rId18"/>
-      <w:footerReference w:type="first" r:id="rId19"/>
+      <w:headerReference w:type="default" r:id="rId12"/>
+      <w:footerReference w:type="default" r:id="rId13"/>
+      <w:headerReference w:type="first" r:id="rId14"/>
+      <w:footerReference w:type="first" r:id="rId15"/>
       <w:pgSz w:w="12240" w:h="15840"/>
       <w:pgMar w:top="979" w:right="1440" w:bottom="648" w:left="1440" w:header="720" w:footer="720" w:gutter="0"/>
       <w:pgNumType w:start="1"/>

</xml_diff>

<commit_message>
Updated Version Number for User Guide
</commit_message>
<xml_diff>
--- a/Documents/Week8/08_Team3WorkRequestUserGuide.docx
+++ b/Documents/Week8/08_Team3WorkRequestUserGuide.docx
@@ -185,7 +185,15 @@
           <w:i/>
           <w:color w:val="0000FF"/>
         </w:rPr>
-        <w:t>1.0</w:t>
+        <w:t>1.</w:t>
+      </w:r>
+      <w:r>
+        <w:rPr>
+          <w:rFonts w:ascii="Arial" w:eastAsia="Arial" w:hAnsi="Arial" w:cs="Arial"/>
+          <w:i/>
+          <w:color w:val="0000FF"/>
+        </w:rPr>
+        <w:t>2</w:t>
       </w:r>
       <w:r>
         <w:rPr>
@@ -194,7 +202,14 @@
           <w:color w:val="0000FF"/>
         </w:rPr>
         <w:br/>
-        <w:t>Nov 4 2021</w:t>
+      </w:r>
+      <w:r>
+        <w:rPr>
+          <w:rFonts w:ascii="Arial" w:eastAsia="Arial" w:hAnsi="Arial" w:cs="Arial"/>
+          <w:i/>
+          <w:color w:val="0000FF"/>
+        </w:rPr>
+        <w:t>Dec 13 2021</w:t>
       </w:r>
     </w:p>
     <w:p>
@@ -283,8 +298,8 @@
       <w:tblGrid>
         <w:gridCol w:w="1080"/>
         <w:gridCol w:w="1695"/>
-        <w:gridCol w:w="1305"/>
-        <w:gridCol w:w="1575"/>
+        <w:gridCol w:w="1418"/>
+        <w:gridCol w:w="1462"/>
         <w:gridCol w:w="1440"/>
         <w:gridCol w:w="2295"/>
       </w:tblGrid>
@@ -415,7 +430,7 @@
         </w:tc>
         <w:tc>
           <w:tcPr>
-            <w:tcW w:w="1305" w:type="dxa"/>
+            <w:tcW w:w="1418" w:type="dxa"/>
             <w:shd w:val="clear" w:color="auto" w:fill="D9D9D9"/>
             <w:tcMar>
               <w:top w:w="0" w:type="dxa"/>
@@ -487,7 +502,7 @@
         </w:tc>
         <w:tc>
           <w:tcPr>
-            <w:tcW w:w="1575" w:type="dxa"/>
+            <w:tcW w:w="1462" w:type="dxa"/>
             <w:shd w:val="clear" w:color="auto" w:fill="D9D9D9"/>
             <w:tcMar>
               <w:top w:w="0" w:type="dxa"/>
@@ -736,7 +751,7 @@
               <w:jc w:val="left"/>
               <w:rPr>
                 <w:rFonts w:ascii="Arial" w:eastAsia="Arial" w:hAnsi="Arial" w:cs="Arial"/>
-                <w:color w:val="000000"/>
+                <w:iCs/>
                 <w:sz w:val="20"/>
                 <w:szCs w:val="20"/>
               </w:rPr>
@@ -744,8 +759,7 @@
             <w:r>
               <w:rPr>
                 <w:rFonts w:ascii="Arial" w:eastAsia="Arial" w:hAnsi="Arial" w:cs="Arial"/>
-                <w:i/>
-                <w:color w:val="0000FF"/>
+                <w:iCs/>
                 <w:sz w:val="20"/>
                 <w:szCs w:val="20"/>
               </w:rPr>
@@ -755,7 +769,7 @@
         </w:tc>
         <w:tc>
           <w:tcPr>
-            <w:tcW w:w="1305" w:type="dxa"/>
+            <w:tcW w:w="1418" w:type="dxa"/>
             <w:tcMar>
               <w:top w:w="0" w:type="dxa"/>
               <w:bottom w:w="0" w:type="dxa"/>
@@ -777,7 +791,7 @@
               <w:jc w:val="left"/>
               <w:rPr>
                 <w:rFonts w:ascii="Arial" w:eastAsia="Arial" w:hAnsi="Arial" w:cs="Arial"/>
-                <w:color w:val="000000"/>
+                <w:iCs/>
                 <w:sz w:val="20"/>
                 <w:szCs w:val="20"/>
               </w:rPr>
@@ -785,8 +799,7 @@
             <w:r>
               <w:rPr>
                 <w:rFonts w:ascii="Arial" w:eastAsia="Arial" w:hAnsi="Arial" w:cs="Arial"/>
-                <w:i/>
-                <w:color w:val="0000FF"/>
+                <w:iCs/>
                 <w:sz w:val="20"/>
                 <w:szCs w:val="20"/>
               </w:rPr>
@@ -796,7 +809,7 @@
         </w:tc>
         <w:tc>
           <w:tcPr>
-            <w:tcW w:w="1575" w:type="dxa"/>
+            <w:tcW w:w="1462" w:type="dxa"/>
             <w:tcMar>
               <w:top w:w="0" w:type="dxa"/>
               <w:bottom w:w="0" w:type="dxa"/>
@@ -818,7 +831,7 @@
               <w:jc w:val="left"/>
               <w:rPr>
                 <w:rFonts w:ascii="Arial" w:eastAsia="Arial" w:hAnsi="Arial" w:cs="Arial"/>
-                <w:color w:val="000000"/>
+                <w:iCs/>
                 <w:sz w:val="20"/>
                 <w:szCs w:val="20"/>
               </w:rPr>
@@ -826,8 +839,7 @@
             <w:r>
               <w:rPr>
                 <w:rFonts w:ascii="Arial" w:eastAsia="Arial" w:hAnsi="Arial" w:cs="Arial"/>
-                <w:i/>
-                <w:color w:val="0000FF"/>
+                <w:iCs/>
                 <w:sz w:val="20"/>
                 <w:szCs w:val="20"/>
               </w:rPr>
@@ -859,7 +871,7 @@
               <w:jc w:val="left"/>
               <w:rPr>
                 <w:rFonts w:ascii="Arial" w:eastAsia="Arial" w:hAnsi="Arial" w:cs="Arial"/>
-                <w:color w:val="000000"/>
+                <w:iCs/>
                 <w:sz w:val="20"/>
                 <w:szCs w:val="20"/>
               </w:rPr>
@@ -867,12 +879,11 @@
             <w:r>
               <w:rPr>
                 <w:rFonts w:ascii="Arial" w:eastAsia="Arial" w:hAnsi="Arial" w:cs="Arial"/>
-                <w:i/>
-                <w:color w:val="0000FF"/>
+                <w:iCs/>
                 <w:sz w:val="20"/>
                 <w:szCs w:val="20"/>
               </w:rPr>
-              <w:t>Nov 8th 2021</w:t>
+              <w:t>Nov 8 2021</w:t>
             </w:r>
           </w:p>
         </w:tc>
@@ -900,7 +911,7 @@
               <w:jc w:val="left"/>
               <w:rPr>
                 <w:rFonts w:ascii="Arial" w:eastAsia="Arial" w:hAnsi="Arial" w:cs="Arial"/>
-                <w:color w:val="000000"/>
+                <w:iCs/>
                 <w:sz w:val="20"/>
                 <w:szCs w:val="20"/>
               </w:rPr>
@@ -908,19 +919,11 @@
             <w:r>
               <w:rPr>
                 <w:rFonts w:ascii="Arial" w:eastAsia="Arial" w:hAnsi="Arial" w:cs="Arial"/>
+                <w:iCs/>
                 <w:sz w:val="20"/>
                 <w:szCs w:val="20"/>
               </w:rPr>
-              <w:t>User Guide</w:t>
-            </w:r>
-            <w:r>
-              <w:rPr>
-                <w:rFonts w:ascii="Arial" w:eastAsia="Arial" w:hAnsi="Arial" w:cs="Arial"/>
-                <w:color w:val="000000"/>
-                <w:sz w:val="20"/>
-                <w:szCs w:val="20"/>
-              </w:rPr>
-              <w:t xml:space="preserve"> draft</w:t>
+              <w:t>User Guide draft</w:t>
             </w:r>
           </w:p>
         </w:tc>
@@ -950,9 +953,20 @@
               <w:jc w:val="center"/>
               <w:rPr>
                 <w:rFonts w:ascii="Arial" w:eastAsia="Arial" w:hAnsi="Arial" w:cs="Arial"/>
-                <w:color w:val="000000"/>
+                <w:iCs/>
+                <w:sz w:val="20"/>
+                <w:szCs w:val="20"/>
               </w:rPr>
             </w:pPr>
+            <w:r>
+              <w:rPr>
+                <w:rFonts w:ascii="Arial" w:eastAsia="Arial" w:hAnsi="Arial" w:cs="Arial"/>
+                <w:iCs/>
+                <w:sz w:val="20"/>
+                <w:szCs w:val="20"/>
+              </w:rPr>
+              <w:t>1.1</w:t>
+            </w:r>
           </w:p>
         </w:tc>
         <w:tc>
@@ -979,14 +993,36 @@
               <w:jc w:val="left"/>
               <w:rPr>
                 <w:rFonts w:ascii="Arial" w:eastAsia="Arial" w:hAnsi="Arial" w:cs="Arial"/>
-                <w:color w:val="000000"/>
+                <w:iCs/>
+                <w:sz w:val="20"/>
+                <w:szCs w:val="20"/>
               </w:rPr>
             </w:pPr>
+            <w:r>
+              <w:rPr>
+                <w:rFonts w:ascii="Arial" w:eastAsia="Arial" w:hAnsi="Arial" w:cs="Arial"/>
+                <w:iCs/>
+                <w:sz w:val="20"/>
+                <w:szCs w:val="20"/>
+              </w:rPr>
+              <w:t xml:space="preserve">Dave </w:t>
+            </w:r>
+            <w:proofErr w:type="spellStart"/>
+            <w:r>
+              <w:rPr>
+                <w:rFonts w:ascii="Arial" w:eastAsia="Arial" w:hAnsi="Arial" w:cs="Arial"/>
+                <w:iCs/>
+                <w:sz w:val="20"/>
+                <w:szCs w:val="20"/>
+              </w:rPr>
+              <w:t>Leake</w:t>
+            </w:r>
+            <w:proofErr w:type="spellEnd"/>
           </w:p>
         </w:tc>
         <w:tc>
           <w:tcPr>
-            <w:tcW w:w="1305" w:type="dxa"/>
+            <w:tcW w:w="1418" w:type="dxa"/>
             <w:tcMar>
               <w:top w:w="0" w:type="dxa"/>
               <w:bottom w:w="0" w:type="dxa"/>
@@ -1008,14 +1044,25 @@
               <w:jc w:val="left"/>
               <w:rPr>
                 <w:rFonts w:ascii="Arial" w:eastAsia="Arial" w:hAnsi="Arial" w:cs="Arial"/>
-                <w:color w:val="000000"/>
+                <w:iCs/>
+                <w:sz w:val="20"/>
+                <w:szCs w:val="20"/>
               </w:rPr>
             </w:pPr>
+            <w:r>
+              <w:rPr>
+                <w:rFonts w:ascii="Arial" w:eastAsia="Arial" w:hAnsi="Arial" w:cs="Arial"/>
+                <w:iCs/>
+                <w:sz w:val="20"/>
+                <w:szCs w:val="20"/>
+              </w:rPr>
+              <w:t>Dec 7 2021</w:t>
+            </w:r>
           </w:p>
         </w:tc>
         <w:tc>
           <w:tcPr>
-            <w:tcW w:w="1575" w:type="dxa"/>
+            <w:tcW w:w="1462" w:type="dxa"/>
             <w:tcMar>
               <w:top w:w="0" w:type="dxa"/>
               <w:bottom w:w="0" w:type="dxa"/>
@@ -1037,9 +1084,20 @@
               <w:jc w:val="left"/>
               <w:rPr>
                 <w:rFonts w:ascii="Arial" w:eastAsia="Arial" w:hAnsi="Arial" w:cs="Arial"/>
-                <w:color w:val="000000"/>
+                <w:iCs/>
+                <w:sz w:val="20"/>
+                <w:szCs w:val="20"/>
               </w:rPr>
             </w:pPr>
+            <w:r>
+              <w:rPr>
+                <w:rFonts w:ascii="Arial" w:eastAsia="Arial" w:hAnsi="Arial" w:cs="Arial"/>
+                <w:iCs/>
+                <w:sz w:val="20"/>
+                <w:szCs w:val="20"/>
+              </w:rPr>
+              <w:t>Ian Oliver</w:t>
+            </w:r>
           </w:p>
         </w:tc>
         <w:tc>
@@ -1066,9 +1124,20 @@
               <w:jc w:val="left"/>
               <w:rPr>
                 <w:rFonts w:ascii="Arial" w:eastAsia="Arial" w:hAnsi="Arial" w:cs="Arial"/>
-                <w:color w:val="000000"/>
+                <w:iCs/>
+                <w:sz w:val="20"/>
+                <w:szCs w:val="20"/>
               </w:rPr>
             </w:pPr>
+            <w:r>
+              <w:rPr>
+                <w:rFonts w:ascii="Arial" w:eastAsia="Arial" w:hAnsi="Arial" w:cs="Arial"/>
+                <w:iCs/>
+                <w:sz w:val="20"/>
+                <w:szCs w:val="20"/>
+              </w:rPr>
+              <w:t>Dec 7 2021</w:t>
+            </w:r>
           </w:p>
         </w:tc>
         <w:tc>
@@ -1095,9 +1164,20 @@
               <w:jc w:val="left"/>
               <w:rPr>
                 <w:rFonts w:ascii="Arial" w:eastAsia="Arial" w:hAnsi="Arial" w:cs="Arial"/>
-                <w:color w:val="000000"/>
+                <w:iCs/>
+                <w:sz w:val="20"/>
+                <w:szCs w:val="20"/>
               </w:rPr>
             </w:pPr>
+            <w:r>
+              <w:rPr>
+                <w:rFonts w:ascii="Arial" w:eastAsia="Arial" w:hAnsi="Arial" w:cs="Arial"/>
+                <w:iCs/>
+                <w:sz w:val="20"/>
+                <w:szCs w:val="20"/>
+              </w:rPr>
+              <w:t>Revision 1.1</w:t>
+            </w:r>
           </w:p>
         </w:tc>
       </w:tr>
@@ -1129,6 +1209,24 @@
                 <w:color w:val="000000"/>
               </w:rPr>
             </w:pPr>
+            <w:r>
+              <w:rPr>
+                <w:rFonts w:ascii="Arial" w:eastAsia="Arial" w:hAnsi="Arial" w:cs="Arial"/>
+                <w:iCs/>
+                <w:sz w:val="20"/>
+                <w:szCs w:val="20"/>
+              </w:rPr>
+              <w:t>1.</w:t>
+            </w:r>
+            <w:r>
+              <w:rPr>
+                <w:rFonts w:ascii="Arial" w:eastAsia="Arial" w:hAnsi="Arial" w:cs="Arial"/>
+                <w:iCs/>
+                <w:sz w:val="20"/>
+                <w:szCs w:val="20"/>
+              </w:rPr>
+              <w:t>2</w:t>
+            </w:r>
           </w:p>
         </w:tc>
         <w:tc>
@@ -1152,17 +1250,36 @@
               </w:pBdr>
               <w:spacing w:before="0" w:after="0"/>
               <w:ind w:left="0"/>
-              <w:jc w:val="center"/>
               <w:rPr>
                 <w:rFonts w:ascii="Arial" w:eastAsia="Arial" w:hAnsi="Arial" w:cs="Arial"/>
                 <w:color w:val="000000"/>
               </w:rPr>
             </w:pPr>
+            <w:r>
+              <w:rPr>
+                <w:rFonts w:ascii="Arial" w:eastAsia="Arial" w:hAnsi="Arial" w:cs="Arial"/>
+                <w:iCs/>
+                <w:sz w:val="20"/>
+                <w:szCs w:val="20"/>
+              </w:rPr>
+              <w:t xml:space="preserve">Dave </w:t>
+            </w:r>
+            <w:proofErr w:type="spellStart"/>
+            <w:r>
+              <w:rPr>
+                <w:rFonts w:ascii="Arial" w:eastAsia="Arial" w:hAnsi="Arial" w:cs="Arial"/>
+                <w:iCs/>
+                <w:sz w:val="20"/>
+                <w:szCs w:val="20"/>
+              </w:rPr>
+              <w:t>Leake</w:t>
+            </w:r>
+            <w:proofErr w:type="spellEnd"/>
           </w:p>
         </w:tc>
         <w:tc>
           <w:tcPr>
-            <w:tcW w:w="1305" w:type="dxa"/>
+            <w:tcW w:w="1418" w:type="dxa"/>
             <w:tcMar>
               <w:top w:w="0" w:type="dxa"/>
               <w:bottom w:w="0" w:type="dxa"/>
@@ -1181,17 +1298,43 @@
               </w:pBdr>
               <w:spacing w:before="0" w:after="0"/>
               <w:ind w:left="0"/>
-              <w:jc w:val="center"/>
               <w:rPr>
                 <w:rFonts w:ascii="Arial" w:eastAsia="Arial" w:hAnsi="Arial" w:cs="Arial"/>
                 <w:color w:val="000000"/>
               </w:rPr>
             </w:pPr>
+            <w:r>
+              <w:rPr>
+                <w:rFonts w:ascii="Arial" w:eastAsia="Arial" w:hAnsi="Arial" w:cs="Arial"/>
+                <w:iCs/>
+                <w:sz w:val="20"/>
+                <w:szCs w:val="20"/>
+              </w:rPr>
+              <w:t>Dec</w:t>
+            </w:r>
+            <w:r>
+              <w:rPr>
+                <w:rFonts w:ascii="Arial" w:eastAsia="Arial" w:hAnsi="Arial" w:cs="Arial"/>
+                <w:iCs/>
+                <w:sz w:val="20"/>
+                <w:szCs w:val="20"/>
+              </w:rPr>
+              <w:t xml:space="preserve"> 13</w:t>
+            </w:r>
+            <w:r>
+              <w:rPr>
+                <w:rFonts w:ascii="Arial" w:eastAsia="Arial" w:hAnsi="Arial" w:cs="Arial"/>
+                <w:iCs/>
+                <w:sz w:val="20"/>
+                <w:szCs w:val="20"/>
+              </w:rPr>
+              <w:t xml:space="preserve"> 2021</w:t>
+            </w:r>
           </w:p>
         </w:tc>
         <w:tc>
           <w:tcPr>
-            <w:tcW w:w="1575" w:type="dxa"/>
+            <w:tcW w:w="1462" w:type="dxa"/>
             <w:tcMar>
               <w:top w:w="0" w:type="dxa"/>
               <w:bottom w:w="0" w:type="dxa"/>
@@ -1210,12 +1353,20 @@
               </w:pBdr>
               <w:spacing w:before="0" w:after="0"/>
               <w:ind w:left="0"/>
-              <w:jc w:val="center"/>
               <w:rPr>
                 <w:rFonts w:ascii="Arial" w:eastAsia="Arial" w:hAnsi="Arial" w:cs="Arial"/>
                 <w:color w:val="000000"/>
               </w:rPr>
             </w:pPr>
+            <w:r>
+              <w:rPr>
+                <w:rFonts w:ascii="Arial" w:eastAsia="Arial" w:hAnsi="Arial" w:cs="Arial"/>
+                <w:iCs/>
+                <w:sz w:val="20"/>
+                <w:szCs w:val="20"/>
+              </w:rPr>
+              <w:t>Ian Oliver</w:t>
+            </w:r>
           </w:p>
         </w:tc>
         <w:tc>
@@ -1239,12 +1390,38 @@
               </w:pBdr>
               <w:spacing w:before="0" w:after="0"/>
               <w:ind w:left="0"/>
-              <w:jc w:val="center"/>
               <w:rPr>
                 <w:rFonts w:ascii="Arial" w:eastAsia="Arial" w:hAnsi="Arial" w:cs="Arial"/>
                 <w:color w:val="000000"/>
               </w:rPr>
             </w:pPr>
+            <w:r>
+              <w:rPr>
+                <w:rFonts w:ascii="Arial" w:eastAsia="Arial" w:hAnsi="Arial" w:cs="Arial"/>
+                <w:iCs/>
+                <w:sz w:val="20"/>
+                <w:szCs w:val="20"/>
+              </w:rPr>
+              <w:t>Dec</w:t>
+            </w:r>
+            <w:r>
+              <w:rPr>
+                <w:rFonts w:ascii="Arial" w:eastAsia="Arial" w:hAnsi="Arial" w:cs="Arial"/>
+                <w:iCs/>
+                <w:sz w:val="20"/>
+                <w:szCs w:val="20"/>
+              </w:rPr>
+              <w:t xml:space="preserve"> 13</w:t>
+            </w:r>
+            <w:r>
+              <w:rPr>
+                <w:rFonts w:ascii="Arial" w:eastAsia="Arial" w:hAnsi="Arial" w:cs="Arial"/>
+                <w:iCs/>
+                <w:sz w:val="20"/>
+                <w:szCs w:val="20"/>
+              </w:rPr>
+              <w:t xml:space="preserve"> 2021</w:t>
+            </w:r>
           </w:p>
         </w:tc>
         <w:tc>
@@ -1268,12 +1445,29 @@
               </w:pBdr>
               <w:spacing w:before="0" w:after="0"/>
               <w:ind w:left="0"/>
-              <w:jc w:val="center"/>
               <w:rPr>
                 <w:rFonts w:ascii="Arial" w:eastAsia="Arial" w:hAnsi="Arial" w:cs="Arial"/>
                 <w:color w:val="000000"/>
               </w:rPr>
             </w:pPr>
+            <w:r>
+              <w:rPr>
+                <w:rFonts w:ascii="Arial" w:eastAsia="Arial" w:hAnsi="Arial" w:cs="Arial"/>
+                <w:iCs/>
+                <w:sz w:val="20"/>
+                <w:szCs w:val="20"/>
+              </w:rPr>
+              <w:t>Revision 1.</w:t>
+            </w:r>
+            <w:r>
+              <w:rPr>
+                <w:rFonts w:ascii="Arial" w:eastAsia="Arial" w:hAnsi="Arial" w:cs="Arial"/>
+                <w:iCs/>
+                <w:sz w:val="20"/>
+                <w:szCs w:val="20"/>
+              </w:rPr>
+              <w:t>2</w:t>
+            </w:r>
           </w:p>
         </w:tc>
       </w:tr>
@@ -2333,7 +2527,15 @@
           <w:rFonts w:ascii="Arial" w:eastAsia="Arial" w:hAnsi="Arial" w:cs="Arial"/>
           <w:i/>
         </w:rPr>
-        <w:t>Phase4_</w:t>
+        <w:t>Phase4</w:t>
+      </w:r>
+      <w:proofErr w:type="gramStart"/>
+      <w:r>
+        <w:rPr>
+          <w:rFonts w:ascii="Arial" w:eastAsia="Arial" w:hAnsi="Arial" w:cs="Arial"/>
+          <w:i/>
+        </w:rPr>
+        <w:t>_</w:t>
       </w:r>
       <w:r>
         <w:rPr>
@@ -2342,6 +2544,7 @@
         </w:rPr>
         <w:t>.Java</w:t>
       </w:r>
+      <w:proofErr w:type="gramEnd"/>
       <w:r>
         <w:t xml:space="preserve"> </w:t>
       </w:r>
@@ -2736,7 +2939,15 @@
         </w:pBdr>
       </w:pPr>
       <w:r>
-        <w:t>Add Remark/Notes: Remarks/Notes appear below the buttons and can‘t be deleted</w:t>
+        <w:t xml:space="preserve">Add Remark/Notes: Remarks/Notes appear below the buttons and </w:t>
+      </w:r>
+      <w:proofErr w:type="gramStart"/>
+      <w:r>
+        <w:t>can‘</w:t>
+      </w:r>
+      <w:proofErr w:type="gramEnd"/>
+      <w:r>
+        <w:t>t be deleted</w:t>
       </w:r>
     </w:p>
     <w:p>
@@ -3037,7 +3248,15 @@
         </w:pBdr>
       </w:pPr>
       <w:r>
-        <w:t>The labor costs are calculated based on the branch‘s average work rate</w:t>
+        <w:t xml:space="preserve">The labor costs are calculated based on the </w:t>
+      </w:r>
+      <w:proofErr w:type="gramStart"/>
+      <w:r>
+        <w:t>branch‘</w:t>
+      </w:r>
+      <w:proofErr w:type="gramEnd"/>
+      <w:r>
+        <w:t>s average work rate</w:t>
       </w:r>
     </w:p>
     <w:p>

</xml_diff>